<commit_message>
Updated document with video weblink.
</commit_message>
<xml_diff>
--- a/create-a-directory-inside-here-with-your-entry/derrick-johnson/Target.docx
+++ b/create-a-directory-inside-here-with-your-entry/derrick-johnson/Target.docx
@@ -3,8 +3,6 @@
 <w:document xmlns:wpc="http://schemas.microsoft.com/office/word/2010/wordprocessingCanvas" xmlns:mc="http://schemas.openxmlformats.org/markup-compatibility/2006" xmlns:o="urn:schemas-microsoft-com:office:office" xmlns:r="http://schemas.openxmlformats.org/officeDocument/2006/relationships" xmlns:m="http://schemas.openxmlformats.org/officeDocument/2006/math" xmlns:v="urn:schemas-microsoft-com:vml" xmlns:wp14="http://schemas.microsoft.com/office/word/2010/wordprocessingDrawing" xmlns:wp="http://schemas.openxmlformats.org/drawingml/2006/wordprocessingDrawing" xmlns:w10="urn:schemas-microsoft-com:office:word" xmlns:w="http://schemas.openxmlformats.org/wordprocessingml/2006/main" xmlns:w14="http://schemas.microsoft.com/office/word/2010/wordml" xmlns:wpg="http://schemas.microsoft.com/office/word/2010/wordprocessingGroup" xmlns:wpi="http://schemas.microsoft.com/office/word/2010/wordprocessingInk" xmlns:wne="http://schemas.microsoft.com/office/word/2006/wordml" xmlns:wps="http://schemas.microsoft.com/office/word/2010/wordprocessingShape" mc:Ignorable="w14 wp14">
   <w:body>
     <w:p>
-      <w:bookmarkStart w:id="0" w:name="_GoBack"/>
-      <w:bookmarkEnd w:id="0"/>
       <w:r>
         <w:t>Derrick Johnson</w:t>
       </w:r>
@@ -21,8 +19,20 @@
     </w:p>
     <w:p>
       <w:r>
-        <w:t>414-610-5120</w:t>
-      </w:r>
+        <w:t xml:space="preserve">Video: </w:t>
+      </w:r>
+      <w:hyperlink r:id="rId7" w:history="1">
+        <w:r>
+          <w:rPr>
+            <w:rStyle w:val="Hyperlink"/>
+          </w:rPr>
+          <w:t>http://screencast.com/t/UQEFoKb9cA</w:t>
+        </w:r>
+      </w:hyperlink>
+    </w:p>
+    <w:p>
+      <w:bookmarkStart w:id="0" w:name="_GoBack"/>
+      <w:bookmarkEnd w:id="0"/>
     </w:p>
     <w:p/>
     <w:p>
@@ -477,17 +487,14 @@
     </w:p>
     <w:p>
       <w:r>
+        <w:lastRenderedPageBreak/>
         <w:t xml:space="preserve"> “Go Social” ensembles will be crowd sourced to engage the community. As the platform expands a machine learning  </w:t>
       </w:r>
       <w:r>
         <w:t xml:space="preserve"> algorithm utilizing association rules </w:t>
       </w:r>
       <w:r>
-        <w:t xml:space="preserve">will be created to augment the crowd sourced </w:t>
-      </w:r>
-      <w:r>
-        <w:lastRenderedPageBreak/>
-        <w:t xml:space="preserve">items based on the </w:t>
+        <w:t xml:space="preserve">will be created to augment the crowd sourced items based on the </w:t>
       </w:r>
       <w:r>
         <w:t>consumers color preferences, “My Target” profile, and seasonality</w:t>

</xml_diff>